<commit_message>
update main.py with pydantic
</commit_message>
<xml_diff>
--- a/Brouillon.docx
+++ b/Brouillon.docx
@@ -22,13 +22,8 @@
         </w:numPr>
       </w:pPr>
       <w:r>
-        <w:t xml:space="preserve">Présentation du </w:t>
-      </w:r>
-      <w:proofErr w:type="spellStart"/>
-      <w:r>
-        <w:t>dataset</w:t>
-      </w:r>
-      <w:proofErr w:type="spellEnd"/>
+        <w:t>Présentation du dataset</w:t>
+      </w:r>
     </w:p>
     <w:p>
       <w:pPr>
@@ -39,15 +34,7 @@
         </w:numPr>
       </w:pPr>
       <w:r>
-        <w:t>Motivation du projet : personnelle , contexte de l’industrie (</w:t>
-      </w:r>
-      <w:proofErr w:type="spellStart"/>
-      <w:r>
-        <w:t>different</w:t>
-      </w:r>
-      <w:proofErr w:type="spellEnd"/>
-      <w:r>
-        <w:t xml:space="preserve"> type de maintenance)</w:t>
+        <w:t>Motivation du projet : personnelle , contexte de l’industrie (different type de maintenance)</w:t>
       </w:r>
     </w:p>
     <w:p>
@@ -103,26 +90,13 @@
         </w:numPr>
       </w:pPr>
       <w:r>
-        <w:t xml:space="preserve">Classes </w:t>
-      </w:r>
-      <w:proofErr w:type="spellStart"/>
-      <w:r>
-        <w:t>desequilibrés</w:t>
-      </w:r>
-      <w:proofErr w:type="spellEnd"/>
+        <w:t>Classes desequilibrés</w:t>
+      </w:r>
     </w:p>
     <w:p/>
     <w:p>
       <w:r>
-        <w:t xml:space="preserve">Data </w:t>
-      </w:r>
-      <w:proofErr w:type="spellStart"/>
-      <w:r>
-        <w:t>Processing</w:t>
-      </w:r>
-      <w:proofErr w:type="spellEnd"/>
-      <w:r>
-        <w:t> :</w:t>
+        <w:t>Data Processing :</w:t>
       </w:r>
     </w:p>
     <w:p>
@@ -146,15 +120,7 @@
         </w:numPr>
       </w:pPr>
       <w:r>
-        <w:t xml:space="preserve">Décomposition du </w:t>
-      </w:r>
-      <w:proofErr w:type="spellStart"/>
-      <w:r>
-        <w:t>dataset</w:t>
-      </w:r>
-      <w:proofErr w:type="spellEnd"/>
-      <w:r>
-        <w:t> ; training, test, validation</w:t>
+        <w:t>Décomposition du dataset ; training, test, validation</w:t>
       </w:r>
     </w:p>
     <w:p>
@@ -333,39 +299,7 @@
     </w:p>
     <w:p>
       <w:r>
-        <w:t xml:space="preserve">Le </w:t>
-      </w:r>
-      <w:proofErr w:type="spellStart"/>
-      <w:r>
-        <w:t>dataset</w:t>
-      </w:r>
-      <w:proofErr w:type="spellEnd"/>
-      <w:r>
-        <w:t xml:space="preserve"> "Machine </w:t>
-      </w:r>
-      <w:proofErr w:type="spellStart"/>
-      <w:r>
-        <w:t>Predictive</w:t>
-      </w:r>
-      <w:proofErr w:type="spellEnd"/>
-      <w:r>
-        <w:t xml:space="preserve"> Maintenance Classification" disponible sur </w:t>
-      </w:r>
-      <w:proofErr w:type="spellStart"/>
-      <w:r>
-        <w:t>Kaggle</w:t>
-      </w:r>
-      <w:proofErr w:type="spellEnd"/>
-      <w:r>
-        <w:t xml:space="preserve"> est un ensemble de données synthétique qui reflète les situations de maintenance prédictive rencontrées dans l'industrie. Il s'agit d'un </w:t>
-      </w:r>
-      <w:proofErr w:type="spellStart"/>
-      <w:r>
-        <w:t>dataset</w:t>
-      </w:r>
-      <w:proofErr w:type="spellEnd"/>
-      <w:r>
-        <w:t xml:space="preserve"> binaire de classification de défaillance, ce qui signifie qu'il peut être utilisé pour prédire si une machine est en panne ou non.</w:t>
+        <w:t>Le dataset "Machine Predictive Maintenance Classification" disponible sur Kaggle est un ensemble de données synthétique qui reflète les situations de maintenance prédictive rencontrées dans l'industrie. Il s'agit d'un dataset binaire de classification de défaillance, ce qui signifie qu'il peut être utilisé pour prédire si une machine est en panne ou non.</w:t>
       </w:r>
     </w:p>
     <w:p>
@@ -387,13 +321,8 @@
         </w:numPr>
       </w:pPr>
       <w:r>
-        <w:t xml:space="preserve">Description du </w:t>
-      </w:r>
-      <w:proofErr w:type="spellStart"/>
-      <w:r>
-        <w:t>dataset</w:t>
-      </w:r>
-      <w:proofErr w:type="spellEnd"/>
+        <w:t>Description du dataset</w:t>
+      </w:r>
     </w:p>
     <w:p>
       <w:pPr>
@@ -465,15 +394,7 @@
         </w:numPr>
       </w:pPr>
       <w:r>
-        <w:t xml:space="preserve">Description du </w:t>
-      </w:r>
-      <w:proofErr w:type="spellStart"/>
-      <w:r>
-        <w:t>dataset</w:t>
-      </w:r>
-      <w:proofErr w:type="spellEnd"/>
-      <w:r>
-        <w:t> :</w:t>
+        <w:t>Description du dataset :</w:t>
       </w:r>
     </w:p>
     <w:p>
@@ -483,15 +404,7 @@
         </w:rPr>
       </w:pPr>
       <w:r>
-        <w:t xml:space="preserve">Le </w:t>
-      </w:r>
-      <w:proofErr w:type="spellStart"/>
-      <w:r>
-        <w:t>dataset</w:t>
-      </w:r>
-      <w:proofErr w:type="spellEnd"/>
-      <w:r>
-        <w:t xml:space="preserve"> est situé à l’adresse suivante : </w:t>
+        <w:t xml:space="preserve">Le dataset est situé à l’adresse suivante : </w:t>
       </w:r>
       <w:hyperlink r:id="rId5" w:history="1">
         <w:r>
@@ -525,15 +438,7 @@
     </w:p>
     <w:p>
       <w:r>
-        <w:t xml:space="preserve">Il s'agit d'un </w:t>
-      </w:r>
-      <w:proofErr w:type="spellStart"/>
-      <w:r>
-        <w:t>dataset</w:t>
-      </w:r>
-      <w:proofErr w:type="spellEnd"/>
-      <w:r>
-        <w:t xml:space="preserve"> binaire de classification de défaillance, ce qui signifie qu'il peut être utilisé pour prédire si une machine est en panne ou non</w:t>
+        <w:t>Il s'agit d'un dataset binaire de classification de défaillance, ce qui signifie qu'il peut être utilisé pour prédire si une machine est en panne ou non</w:t>
       </w:r>
       <w:r>
         <w:t xml:space="preserve"> et de connaitre le type de </w:t>
@@ -547,76 +452,68 @@
     </w:p>
     <w:p>
       <w:r>
-        <w:t xml:space="preserve">Les données sont de ce </w:t>
-      </w:r>
-      <w:proofErr w:type="spellStart"/>
-      <w:r>
-        <w:t>dataset</w:t>
-      </w:r>
-      <w:proofErr w:type="spellEnd"/>
-      <w:r>
-        <w:t xml:space="preserve"> sont des informations a la fois quantitatives (mesures) et qualitatives (défaut, type de produit</w:t>
-      </w:r>
-      <w:r>
-        <w:t xml:space="preserve">, type de </w:t>
-      </w:r>
-      <w:proofErr w:type="spellStart"/>
-      <w:r>
-        <w:t>defaut</w:t>
-      </w:r>
-      <w:proofErr w:type="spellEnd"/>
+        <w:t>Les données sont de ce dataset sont des informations a la fois quantitatives (mesures) et qualitatives (défaut, type de produit</w:t>
+      </w:r>
+      <w:r>
+        <w:t>, type de defaut</w:t>
+      </w:r>
       <w:r>
         <w:t>)</w:t>
       </w:r>
     </w:p>
     <w:p>
       <w:r>
+        <w:t xml:space="preserve">Ce dataset </w:t>
+      </w:r>
+      <w:r>
+        <w:t>possède</w:t>
+      </w:r>
+      <w:r>
+        <w:t xml:space="preserve"> deux cibles : ‘Target’ et ‘Failure Type’</w:t>
+      </w:r>
+    </w:p>
+    <w:p>
+      <w:r>
+        <w:t>‘Target’ : Valeur booléenne indiquant la presence d’un defaut</w:t>
+      </w:r>
+    </w:p>
+    <w:p>
+      <w:r>
+        <w:t>‘Failure Type’ : Valeur indiquant le type de defaut. Ces valeurs peuvent être :</w:t>
+      </w:r>
+    </w:p>
+    <w:p>
+      <w:pPr>
+        <w:pStyle w:val="Paragraphedeliste"/>
+        <w:numPr>
+          <w:ilvl w:val="0"/>
+          <w:numId w:val="4"/>
+        </w:numPr>
+      </w:pPr>
+      <w:r>
+        <w:lastRenderedPageBreak/>
+        <w:t>‘No Failure’ : pas de defaut</w:t>
+      </w:r>
+    </w:p>
+    <w:p>
+      <w:pPr>
+        <w:pStyle w:val="Paragraphedeliste"/>
+        <w:numPr>
+          <w:ilvl w:val="0"/>
+          <w:numId w:val="4"/>
+        </w:numPr>
+      </w:pPr>
+      <w:r>
+        <w:t xml:space="preserve">‘Heat dissipation failure’ : </w:t>
+      </w:r>
+      <w:r>
         <w:t xml:space="preserve">Ce </w:t>
       </w:r>
-      <w:proofErr w:type="spellStart"/>
-      <w:r>
-        <w:t>dataset</w:t>
-      </w:r>
-      <w:proofErr w:type="spellEnd"/>
-      <w:r>
-        <w:t xml:space="preserve"> </w:t>
-      </w:r>
-      <w:r>
-        <w:t>possède</w:t>
-      </w:r>
-      <w:r>
-        <w:t xml:space="preserve"> deux cibles : ‘Target’ et ‘Failure Type’</w:t>
-      </w:r>
-    </w:p>
-    <w:p>
-      <w:r>
-        <w:t xml:space="preserve">‘Target’ : Valeur booléenne indiquant la </w:t>
-      </w:r>
-      <w:proofErr w:type="spellStart"/>
-      <w:r>
-        <w:t>presence</w:t>
-      </w:r>
-      <w:proofErr w:type="spellEnd"/>
-      <w:r>
-        <w:t xml:space="preserve"> d’un </w:t>
-      </w:r>
-      <w:proofErr w:type="spellStart"/>
-      <w:r>
-        <w:t>defaut</w:t>
-      </w:r>
-      <w:proofErr w:type="spellEnd"/>
-    </w:p>
-    <w:p>
-      <w:r>
-        <w:t xml:space="preserve">‘Failure Type’ : Valeur indiquant le type de </w:t>
-      </w:r>
-      <w:proofErr w:type="spellStart"/>
-      <w:r>
-        <w:t>defaut</w:t>
-      </w:r>
-      <w:proofErr w:type="spellEnd"/>
-      <w:r>
-        <w:t>. Ces valeurs peuvent être :</w:t>
+      <w:r>
+        <w:t>défaut</w:t>
+      </w:r>
+      <w:r>
+        <w:t xml:space="preserve"> est causé par la différence entre les variables ‘Air temperature’ et ‘Process Temperature’, et la vitesse de rotation ‘Rotational Speed’</w:t>
       </w:r>
     </w:p>
     <w:p>
@@ -628,14 +525,17 @@
         </w:numPr>
       </w:pPr>
       <w:r>
-        <w:lastRenderedPageBreak/>
-        <w:t xml:space="preserve">‘No Failure’ : pas de </w:t>
-      </w:r>
-      <w:proofErr w:type="spellStart"/>
-      <w:r>
-        <w:t>defaut</w:t>
-      </w:r>
-      <w:proofErr w:type="spellEnd"/>
+        <w:t>‘</w:t>
+      </w:r>
+      <w:r>
+        <w:t>Overstrain Failure</w:t>
+      </w:r>
+      <w:r>
+        <w:t>’ : Ce defaut de surcharge est lié au produit du couple ‘Torque’ et la durée d’utilisation de l’outils ‘Tools Wear’ en fonction du type de produit ‘</w:t>
+      </w:r>
+      <w:r>
+        <w:t>Type’</w:t>
+      </w:r>
     </w:p>
     <w:p>
       <w:pPr>
@@ -646,116 +546,13 @@
         </w:numPr>
       </w:pPr>
       <w:r>
-        <w:t xml:space="preserve">‘Heat dissipation </w:t>
-      </w:r>
-      <w:proofErr w:type="spellStart"/>
-      <w:r>
-        <w:t>failure</w:t>
-      </w:r>
-      <w:proofErr w:type="spellEnd"/>
-      <w:r>
-        <w:t xml:space="preserve">’ : </w:t>
-      </w:r>
-      <w:r>
-        <w:t xml:space="preserve">Ce </w:t>
-      </w:r>
-      <w:r>
-        <w:t>défaut</w:t>
-      </w:r>
-      <w:r>
-        <w:t xml:space="preserve"> est causé par la différence entre les variables ‘Air </w:t>
-      </w:r>
-      <w:proofErr w:type="spellStart"/>
-      <w:r>
-        <w:t>temperature</w:t>
-      </w:r>
-      <w:proofErr w:type="spellEnd"/>
-      <w:r>
-        <w:t xml:space="preserve">’ et ‘Process </w:t>
-      </w:r>
-      <w:proofErr w:type="spellStart"/>
-      <w:r>
-        <w:t>Temperature</w:t>
-      </w:r>
-      <w:proofErr w:type="spellEnd"/>
-      <w:r>
-        <w:t>’, et la vitesse de rotation ‘</w:t>
-      </w:r>
-      <w:proofErr w:type="spellStart"/>
-      <w:r>
-        <w:t>Rotational</w:t>
-      </w:r>
-      <w:proofErr w:type="spellEnd"/>
-      <w:r>
-        <w:t xml:space="preserve"> Speed’</w:t>
-      </w:r>
-    </w:p>
-    <w:p>
-      <w:pPr>
-        <w:pStyle w:val="Paragraphedeliste"/>
-        <w:numPr>
-          <w:ilvl w:val="0"/>
-          <w:numId w:val="4"/>
-        </w:numPr>
-      </w:pPr>
-      <w:r>
         <w:t>‘</w:t>
       </w:r>
-      <w:proofErr w:type="spellStart"/>
-      <w:r>
-        <w:t>Overstrain</w:t>
-      </w:r>
-      <w:proofErr w:type="spellEnd"/>
-      <w:r>
-        <w:t xml:space="preserve"> Failure</w:t>
-      </w:r>
-      <w:r>
-        <w:t xml:space="preserve">’ : Ce </w:t>
-      </w:r>
-      <w:proofErr w:type="spellStart"/>
-      <w:r>
-        <w:t>defaut</w:t>
-      </w:r>
-      <w:proofErr w:type="spellEnd"/>
-      <w:r>
-        <w:t xml:space="preserve"> de surcharge est lié au produit du couple ‘Torque’ et la durée d’utilisation de l’outils ‘Tools Wear’ en fonction du type de produit ‘</w:t>
-      </w:r>
-      <w:r>
-        <w:t>Type’</w:t>
-      </w:r>
-    </w:p>
-    <w:p>
-      <w:pPr>
-        <w:pStyle w:val="Paragraphedeliste"/>
-        <w:numPr>
-          <w:ilvl w:val="0"/>
-          <w:numId w:val="4"/>
-        </w:numPr>
-      </w:pPr>
-      <w:r>
-        <w:t>‘</w:t>
-      </w:r>
       <w:r>
         <w:t>Power Failure</w:t>
       </w:r>
       <w:r>
-        <w:t xml:space="preserve">’ : Ce </w:t>
-      </w:r>
-      <w:proofErr w:type="spellStart"/>
-      <w:r>
-        <w:t>defaut</w:t>
-      </w:r>
-      <w:proofErr w:type="spellEnd"/>
-      <w:r>
-        <w:t xml:space="preserve"> apparait lors de </w:t>
-      </w:r>
-      <w:proofErr w:type="spellStart"/>
-      <w:r>
-        <w:t>depassement</w:t>
-      </w:r>
-      <w:proofErr w:type="spellEnd"/>
-      <w:r>
-        <w:t xml:space="preserve"> de la puissance consommée par le process.</w:t>
+        <w:t>’ : Ce defaut apparait lors de depassement de la puissance consommée par le process.</w:t>
       </w:r>
     </w:p>
     <w:p/>
@@ -773,13 +570,8 @@
         </w:numPr>
       </w:pPr>
       <w:r>
-        <w:t xml:space="preserve">Directement à des valeurs du </w:t>
-      </w:r>
-      <w:proofErr w:type="spellStart"/>
-      <w:r>
-        <w:t>dataset</w:t>
-      </w:r>
-      <w:proofErr w:type="spellEnd"/>
+        <w:t>Directement à des valeurs du dataset</w:t>
+      </w:r>
     </w:p>
     <w:p>
       <w:pPr>
@@ -790,41 +582,20 @@
         </w:numPr>
       </w:pPr>
       <w:r>
-        <w:t xml:space="preserve">Indirectement à des valeurs induites du </w:t>
-      </w:r>
-      <w:proofErr w:type="spellStart"/>
-      <w:r>
-        <w:t>dataset</w:t>
-      </w:r>
-      <w:proofErr w:type="spellEnd"/>
-      <w:r>
-        <w:t> : par exemple l’écart de température ou la puissance du process</w:t>
-      </w:r>
-    </w:p>
-    <w:p>
-      <w:r>
-        <w:t xml:space="preserve">Des données complémentaires seront ajoutés au </w:t>
-      </w:r>
-      <w:proofErr w:type="spellStart"/>
-      <w:r>
-        <w:t>dataset</w:t>
-      </w:r>
-      <w:proofErr w:type="spellEnd"/>
+        <w:t>Indirectement à des valeurs induites du dataset : par exemple l’écart de température ou la puissance du process</w:t>
+      </w:r>
+    </w:p>
+    <w:p>
+      <w:r>
+        <w:t>Des données complémentaires seront ajoutés au dataset</w:t>
+      </w:r>
       <w:r>
         <w:t>.</w:t>
       </w:r>
     </w:p>
     <w:p>
       <w:r>
-        <w:t>La colonne ‘</w:t>
-      </w:r>
-      <w:proofErr w:type="spellStart"/>
-      <w:r>
-        <w:t>ProductID</w:t>
-      </w:r>
-      <w:proofErr w:type="spellEnd"/>
-      <w:r>
-        <w:t>’</w:t>
+        <w:t>La colonne ‘ProductID’</w:t>
       </w:r>
       <w:r>
         <w:t xml:space="preserve"> et ‘UDI’</w:t>
@@ -859,21 +630,8 @@
         </w:numPr>
       </w:pPr>
       <w:r>
-        <w:t xml:space="preserve">Analyse </w:t>
-      </w:r>
-      <w:proofErr w:type="spellStart"/>
-      <w:r>
-        <w:t>statisque</w:t>
-      </w:r>
-      <w:proofErr w:type="spellEnd"/>
-      <w:r>
-        <w:t xml:space="preserve"> du </w:t>
-      </w:r>
-      <w:proofErr w:type="spellStart"/>
-      <w:r>
-        <w:t>dataset</w:t>
-      </w:r>
-      <w:proofErr w:type="spellEnd"/>
+        <w:t>Analyse statisque du dataset</w:t>
+      </w:r>
     </w:p>
     <w:p>
       <w:r>
@@ -902,7 +660,6 @@
           <w14:ligatures w14:val="none"/>
         </w:rPr>
       </w:pPr>
-      <w:proofErr w:type="spellStart"/>
       <w:r>
         <w:rPr>
           <w:rFonts w:ascii="Consolas" w:eastAsia="Times New Roman" w:hAnsi="Consolas" w:cs="Times New Roman"/>
@@ -939,7 +696,6 @@
         </w:rPr>
         <w:t>isna</w:t>
       </w:r>
-      <w:proofErr w:type="spellEnd"/>
       <w:r>
         <w:rPr>
           <w:rFonts w:ascii="Consolas" w:eastAsia="Times New Roman" w:hAnsi="Consolas" w:cs="Times New Roman"/>
@@ -952,7 +708,6 @@
         </w:rPr>
         <w:t>().</w:t>
       </w:r>
-      <w:proofErr w:type="spellStart"/>
       <w:r>
         <w:rPr>
           <w:rFonts w:ascii="Consolas" w:eastAsia="Times New Roman" w:hAnsi="Consolas" w:cs="Times New Roman"/>
@@ -965,7 +720,6 @@
         </w:rPr>
         <w:t>sum</w:t>
       </w:r>
-      <w:proofErr w:type="spellEnd"/>
       <w:r>
         <w:rPr>
           <w:rFonts w:ascii="Consolas" w:eastAsia="Times New Roman" w:hAnsi="Consolas" w:cs="Times New Roman"/>
@@ -1013,7 +767,6 @@
           <w14:ligatures w14:val="none"/>
         </w:rPr>
       </w:pPr>
-      <w:proofErr w:type="spellStart"/>
       <w:r>
         <w:rPr>
           <w:rFonts w:ascii="Consolas" w:eastAsia="Times New Roman" w:hAnsi="Consolas" w:cs="Times New Roman"/>
@@ -1050,7 +803,6 @@
         </w:rPr>
         <w:t>countplot</w:t>
       </w:r>
-      <w:proofErr w:type="spellEnd"/>
       <w:r>
         <w:rPr>
           <w:rFonts w:ascii="Consolas" w:eastAsia="Times New Roman" w:hAnsi="Consolas" w:cs="Times New Roman"/>
@@ -1135,7 +887,6 @@
         </w:rPr>
         <w:t>=</w:t>
       </w:r>
-      <w:proofErr w:type="spellStart"/>
       <w:r>
         <w:rPr>
           <w:rFonts w:ascii="Consolas" w:eastAsia="Times New Roman" w:hAnsi="Consolas" w:cs="Times New Roman"/>
@@ -1148,7 +899,6 @@
         </w:rPr>
         <w:t>df</w:t>
       </w:r>
-      <w:proofErr w:type="spellEnd"/>
       <w:r>
         <w:rPr>
           <w:rFonts w:ascii="Consolas" w:eastAsia="Times New Roman" w:hAnsi="Consolas" w:cs="Times New Roman"/>
@@ -1242,7 +992,6 @@
           <w14:ligatures w14:val="none"/>
         </w:rPr>
       </w:pPr>
-      <w:proofErr w:type="spellStart"/>
       <w:r>
         <w:rPr>
           <w:rFonts w:ascii="Consolas" w:eastAsia="Times New Roman" w:hAnsi="Consolas" w:cs="Times New Roman"/>
@@ -1279,7 +1028,6 @@
         </w:rPr>
         <w:t>countplot</w:t>
       </w:r>
-      <w:proofErr w:type="spellEnd"/>
       <w:r>
         <w:rPr>
           <w:rFonts w:ascii="Consolas" w:eastAsia="Times New Roman" w:hAnsi="Consolas" w:cs="Times New Roman"/>
@@ -1364,7 +1112,6 @@
         </w:rPr>
         <w:t>=</w:t>
       </w:r>
-      <w:proofErr w:type="spellStart"/>
       <w:r>
         <w:rPr>
           <w:rFonts w:ascii="Consolas" w:eastAsia="Times New Roman" w:hAnsi="Consolas" w:cs="Times New Roman"/>
@@ -1377,7 +1124,6 @@
         </w:rPr>
         <w:t>df</w:t>
       </w:r>
-      <w:proofErr w:type="spellEnd"/>
       <w:r>
         <w:rPr>
           <w:rFonts w:ascii="Consolas" w:eastAsia="Times New Roman" w:hAnsi="Consolas" w:cs="Times New Roman"/>
@@ -1390,7 +1136,6 @@
         </w:rPr>
         <w:t>[</w:t>
       </w:r>
-      <w:proofErr w:type="spellStart"/>
       <w:r>
         <w:rPr>
           <w:rFonts w:ascii="Consolas" w:eastAsia="Times New Roman" w:hAnsi="Consolas" w:cs="Times New Roman"/>
@@ -1403,7 +1148,6 @@
         </w:rPr>
         <w:t>df</w:t>
       </w:r>
-      <w:proofErr w:type="spellEnd"/>
       <w:r>
         <w:rPr>
           <w:rFonts w:ascii="Consolas" w:eastAsia="Times New Roman" w:hAnsi="Consolas" w:cs="Times New Roman"/>
@@ -1521,15 +1265,7 @@
     </w:p>
     <w:p>
       <w:r>
-        <w:t xml:space="preserve">Les données </w:t>
-      </w:r>
-      <w:proofErr w:type="spellStart"/>
-      <w:r>
-        <w:t>sont elles</w:t>
-      </w:r>
-      <w:proofErr w:type="spellEnd"/>
-      <w:r>
-        <w:t xml:space="preserve"> dupliquées ?</w:t>
+        <w:t>Les données sont elles dupliquées ?</w:t>
       </w:r>
     </w:p>
     <w:p>
@@ -1546,7 +1282,6 @@
           <w14:ligatures w14:val="none"/>
         </w:rPr>
       </w:pPr>
-      <w:proofErr w:type="spellStart"/>
       <w:r>
         <w:rPr>
           <w:rFonts w:ascii="Consolas" w:eastAsia="Times New Roman" w:hAnsi="Consolas" w:cs="Times New Roman"/>
@@ -1583,7 +1318,6 @@
         </w:rPr>
         <w:t>duplicated</w:t>
       </w:r>
-      <w:proofErr w:type="spellEnd"/>
       <w:r>
         <w:rPr>
           <w:rFonts w:ascii="Consolas" w:eastAsia="Times New Roman" w:hAnsi="Consolas" w:cs="Times New Roman"/>
@@ -1596,7 +1330,6 @@
         </w:rPr>
         <w:t>().</w:t>
       </w:r>
-      <w:proofErr w:type="spellStart"/>
       <w:r>
         <w:rPr>
           <w:rFonts w:ascii="Consolas" w:eastAsia="Times New Roman" w:hAnsi="Consolas" w:cs="Times New Roman"/>
@@ -1609,7 +1342,6 @@
         </w:rPr>
         <w:t>sum</w:t>
       </w:r>
-      <w:proofErr w:type="spellEnd"/>
       <w:r>
         <w:rPr>
           <w:rFonts w:ascii="Consolas" w:eastAsia="Times New Roman" w:hAnsi="Consolas" w:cs="Times New Roman"/>
@@ -1980,173 +1712,270 @@
         </w:rPr>
         <w:t>, on remarque une valeur ‘</w:t>
       </w:r>
-      <w:proofErr w:type="spellStart"/>
       <w:r>
         <w:rPr>
           <w:rFonts w:ascii="Consolas" w:hAnsi="Consolas"/>
           <w:sz w:val="21"/>
           <w:szCs w:val="21"/>
         </w:rPr>
-        <w:t>Random</w:t>
-      </w:r>
-      <w:proofErr w:type="spellEnd"/>
+        <w:t>Random Failure’</w:t>
+      </w:r>
+      <w:r>
+        <w:rPr>
+          <w:sz w:val="21"/>
+          <w:szCs w:val="21"/>
+        </w:rPr>
+        <w:t>. Cette valeur n’est représenté que 18 fois sur l’ensemble du dataset.</w:t>
+      </w:r>
+      <w:r>
+        <w:rPr>
+          <w:sz w:val="21"/>
+          <w:szCs w:val="21"/>
+        </w:rPr>
+        <w:t xml:space="preserve"> Par son nommage et sa représentation dans le dataset, les lignes concernées seront supprimées</w:t>
+      </w:r>
+    </w:p>
+    <w:p>
+      <w:pPr>
+        <w:pStyle w:val="Paragraphedeliste"/>
+        <w:numPr>
+          <w:ilvl w:val="0"/>
+          <w:numId w:val="3"/>
+        </w:numPr>
+      </w:pPr>
+      <w:r>
+        <w:rPr>
+          <w:sz w:val="21"/>
+          <w:szCs w:val="21"/>
+        </w:rPr>
+        <w:t>Des incohérence</w:t>
+      </w:r>
+      <w:r>
+        <w:rPr>
+          <w:sz w:val="21"/>
+          <w:szCs w:val="21"/>
+        </w:rPr>
+        <w:t>s</w:t>
+      </w:r>
+      <w:r>
+        <w:rPr>
+          <w:sz w:val="21"/>
+          <w:szCs w:val="21"/>
+        </w:rPr>
+        <w:t xml:space="preserve"> ont </w:t>
+      </w:r>
+      <w:r>
+        <w:rPr>
+          <w:sz w:val="21"/>
+          <w:szCs w:val="21"/>
+        </w:rPr>
+        <w:t>été identifier</w:t>
+      </w:r>
+      <w:r>
+        <w:rPr>
+          <w:sz w:val="21"/>
+          <w:szCs w:val="21"/>
+        </w:rPr>
+        <w:t xml:space="preserve"> entre la variable ‘Target’ et ‘Failure type’ </w:t>
+      </w:r>
+      <w:r>
+        <w:t>. Il a été vu des valeurs dans la variable ‘</w:t>
+      </w:r>
       <w:r>
         <w:rPr>
           <w:rFonts w:ascii="Consolas" w:hAnsi="Consolas"/>
-          <w:sz w:val="21"/>
-          <w:szCs w:val="21"/>
-        </w:rPr>
-        <w:t xml:space="preserve"> Failure’</w:t>
-      </w:r>
-      <w:r>
-        <w:rPr>
-          <w:sz w:val="21"/>
-          <w:szCs w:val="21"/>
-        </w:rPr>
-        <w:t xml:space="preserve">. Cette valeur n’est représenté que 18 fois sur l’ensemble du </w:t>
-      </w:r>
-      <w:proofErr w:type="spellStart"/>
-      <w:r>
-        <w:rPr>
-          <w:sz w:val="21"/>
-          <w:szCs w:val="21"/>
-        </w:rPr>
-        <w:t>dataset</w:t>
-      </w:r>
-      <w:proofErr w:type="spellEnd"/>
-      <w:r>
-        <w:rPr>
-          <w:sz w:val="21"/>
-          <w:szCs w:val="21"/>
-        </w:rPr>
-        <w:t>.</w:t>
-      </w:r>
-      <w:r>
-        <w:rPr>
-          <w:sz w:val="21"/>
-          <w:szCs w:val="21"/>
-        </w:rPr>
-        <w:t xml:space="preserve"> Par son nommage et sa représentation dans le </w:t>
-      </w:r>
-      <w:proofErr w:type="spellStart"/>
-      <w:r>
-        <w:rPr>
-          <w:sz w:val="21"/>
-          <w:szCs w:val="21"/>
-        </w:rPr>
-        <w:t>dataset</w:t>
-      </w:r>
-      <w:proofErr w:type="spellEnd"/>
-      <w:r>
-        <w:rPr>
-          <w:sz w:val="21"/>
-          <w:szCs w:val="21"/>
-        </w:rPr>
-        <w:t>, les lignes concernées seront supprimées</w:t>
-      </w:r>
-    </w:p>
-    <w:p>
-      <w:pPr>
-        <w:pStyle w:val="Paragraphedeliste"/>
-        <w:numPr>
-          <w:ilvl w:val="0"/>
-          <w:numId w:val="3"/>
-        </w:numPr>
-      </w:pPr>
-      <w:r>
-        <w:rPr>
-          <w:sz w:val="21"/>
-          <w:szCs w:val="21"/>
-        </w:rPr>
-        <w:t>Des incohérence</w:t>
-      </w:r>
-      <w:r>
-        <w:rPr>
-          <w:sz w:val="21"/>
-          <w:szCs w:val="21"/>
-        </w:rPr>
-        <w:t>s</w:t>
-      </w:r>
-      <w:r>
-        <w:rPr>
-          <w:sz w:val="21"/>
-          <w:szCs w:val="21"/>
-        </w:rPr>
-        <w:t xml:space="preserve"> ont </w:t>
-      </w:r>
-      <w:r>
-        <w:rPr>
-          <w:sz w:val="21"/>
-          <w:szCs w:val="21"/>
-        </w:rPr>
-        <w:t>été identifier</w:t>
-      </w:r>
-      <w:r>
-        <w:rPr>
-          <w:sz w:val="21"/>
-          <w:szCs w:val="21"/>
-        </w:rPr>
-        <w:t xml:space="preserve"> entre la variable ‘Target’ et ‘Failure type’ </w:t>
-      </w:r>
-      <w:r>
-        <w:t>. Il a été vu des valeurs dans la variable ‘</w:t>
-      </w:r>
-      <w:proofErr w:type="spellStart"/>
+        </w:rPr>
+        <w:t>failure type’</w:t>
+      </w:r>
+      <w:r>
+        <w:t xml:space="preserve"> alors que la variable ‘</w:t>
+      </w:r>
       <w:r>
         <w:rPr>
           <w:rFonts w:ascii="Consolas" w:hAnsi="Consolas"/>
         </w:rPr>
-        <w:t>failure</w:t>
-      </w:r>
-      <w:proofErr w:type="spellEnd"/>
+        <w:t>Target</w:t>
+      </w:r>
+      <w:r>
+        <w:t>’ vaut 0. Ces lignes seront supprimés</w:t>
+      </w:r>
+    </w:p>
+    <w:p/>
+    <w:p>
+      <w:pPr>
+        <w:pStyle w:val="Paragraphedeliste"/>
+        <w:numPr>
+          <w:ilvl w:val="0"/>
+          <w:numId w:val="2"/>
+        </w:numPr>
+      </w:pPr>
+      <w:r>
+        <w:t>Transformation des données</w:t>
+      </w:r>
+    </w:p>
+    <w:p/>
+    <w:p>
+      <w:r>
+        <w:t>Cette étape est cruciale dans le développement de modèles de Deep Learning performants. Il permet d'améliorer la qualité des données et de les rendre plus exploitables par les réseaux de neurones.</w:t>
+      </w:r>
+    </w:p>
+    <w:p/>
+    <w:p>
+      <w:r>
+        <w:t>Voici les principales étapes du prétraitement des données pour le Deep Learning:</w:t>
+      </w:r>
+    </w:p>
+    <w:p/>
+    <w:p>
+      <w:pPr>
+        <w:pStyle w:val="Paragraphedeliste"/>
+        <w:numPr>
+          <w:ilvl w:val="0"/>
+          <w:numId w:val="5"/>
+        </w:numPr>
+      </w:pPr>
+      <w:r>
+        <w:t>Nettoyage des données:</w:t>
+      </w:r>
+    </w:p>
+    <w:p>
+      <w:r>
+        <w:t>Cette étape consiste à la suppression des valeurs aberrantes, au traitement des valeurs manquantes et les corrections des  erreurs</w:t>
+      </w:r>
+    </w:p>
+    <w:p>
+      <w:r>
+        <w:t>Dans ce dataset, nous ne sommes pas concernés par le traitement des valeurs aberrantes ou manquantes.</w:t>
+      </w:r>
+    </w:p>
+    <w:p>
+      <w:r>
+        <w:t xml:space="preserve">La correction des erreurs est aussi lié par des incohérences dans des données comme cela a été vu dans la phase d’analyse. </w:t>
+      </w:r>
+    </w:p>
+    <w:p>
+      <w:r>
+        <w:t xml:space="preserve">Le jeu de donnée </w:t>
+      </w:r>
+      <w:r>
+        <w:t>possède</w:t>
+      </w:r>
+      <w:r>
+        <w:t xml:space="preserve"> ici deux cibles. La premiere cible nous indique si il y a un defaut (True/False) et la seconde indique le type de defaut par une variable </w:t>
+      </w:r>
+      <w:r>
+        <w:t>catégorielle</w:t>
+      </w:r>
+      <w:r>
+        <w:t xml:space="preserve">. Etant donné que nous avons </w:t>
+      </w:r>
+      <w:r>
+        <w:t>nettoyer</w:t>
+      </w:r>
+      <w:r>
+        <w:t xml:space="preserve"> les </w:t>
+      </w:r>
+      <w:r>
+        <w:t>incohérences</w:t>
+      </w:r>
+      <w:r>
+        <w:t xml:space="preserve"> entre la </w:t>
+      </w:r>
+      <w:r>
+        <w:t>présence</w:t>
+      </w:r>
+      <w:r>
+        <w:t xml:space="preserve"> de </w:t>
+      </w:r>
+      <w:r>
+        <w:t>défaut</w:t>
+      </w:r>
+      <w:r>
+        <w:t xml:space="preserve"> et le type </w:t>
+      </w:r>
+      <w:r>
+        <w:t>défaut</w:t>
+      </w:r>
+      <w:r>
+        <w:t xml:space="preserve">, nous pouvons utiliser </w:t>
+      </w:r>
+      <w:r>
+        <w:t>uniquement la variable ‘</w:t>
+      </w:r>
       <w:r>
         <w:rPr>
           <w:rFonts w:ascii="Consolas" w:hAnsi="Consolas"/>
         </w:rPr>
-        <w:t xml:space="preserve"> type’</w:t>
-      </w:r>
-      <w:r>
-        <w:t xml:space="preserve"> alors que la variable ‘</w:t>
+        <w:t>failure type’</w:t>
+      </w:r>
+      <w:r>
+        <w:t xml:space="preserve"> </w:t>
+      </w:r>
+    </w:p>
+    <w:p>
+      <w:pPr>
+        <w:pStyle w:val="Paragraphedeliste"/>
+        <w:numPr>
+          <w:ilvl w:val="0"/>
+          <w:numId w:val="5"/>
+        </w:numPr>
+      </w:pPr>
+      <w:r>
+        <w:t xml:space="preserve">Normalisation des </w:t>
+      </w:r>
+      <w:r>
+        <w:t>variables numeriques</w:t>
+      </w:r>
+      <w:r>
+        <w:t>:</w:t>
+      </w:r>
+    </w:p>
+    <w:p>
+      <w:r>
+        <w:t>En vue d’une utilisation de ces données pour un réseau de neurones, les données numériques doivent être standardisées (c-a-d moyenne de 0 et variance de 1). Cela permet d’améliorer la convergence du réseau de neurones.</w:t>
+      </w:r>
+    </w:p>
+    <w:p>
+      <w:pPr>
+        <w:pStyle w:val="Paragraphedeliste"/>
+        <w:numPr>
+          <w:ilvl w:val="0"/>
+          <w:numId w:val="5"/>
+        </w:numPr>
+      </w:pPr>
+      <w:r>
+        <w:t>Encodage des données catégorielles:</w:t>
+      </w:r>
+    </w:p>
+    <w:p>
+      <w:r>
+        <w:t>Pour ce dataset, il va être utiliser l’encodage One-Hot pour les variables  ‘</w:t>
       </w:r>
       <w:r>
         <w:rPr>
           <w:rFonts w:ascii="Consolas" w:hAnsi="Consolas"/>
         </w:rPr>
-        <w:t>Target</w:t>
-      </w:r>
-      <w:r>
-        <w:t>’ vaut 0. Ces lignes seront supprimés</w:t>
-      </w:r>
-    </w:p>
-    <w:p/>
-    <w:p>
-      <w:pPr>
-        <w:pStyle w:val="Paragraphedeliste"/>
-        <w:numPr>
-          <w:ilvl w:val="0"/>
-          <w:numId w:val="2"/>
-        </w:numPr>
-      </w:pPr>
-      <w:r>
-        <w:t>Transformation des données</w:t>
-      </w:r>
-    </w:p>
-    <w:p/>
-    <w:p>
-      <w:r>
-        <w:t>Cette étape est</w:t>
-      </w:r>
-      <w:r>
-        <w:t xml:space="preserve"> cruciale dans le développement de modèles de Deep Learning performants. Il permet d'améliorer la qualité des données et de les rendre plus exploitables par les réseaux de neurones.</w:t>
-      </w:r>
-    </w:p>
-    <w:p/>
-    <w:p>
-      <w:r>
-        <w:t>Voici les principales étapes du prétraitement des données pour le Deep Learning:</w:t>
-      </w:r>
-    </w:p>
-    <w:p/>
+        <w:t>failure type’</w:t>
+      </w:r>
+      <w:r>
+        <w:rPr>
+          <w:rFonts w:ascii="Consolas" w:hAnsi="Consolas"/>
+        </w:rPr>
+        <w:t xml:space="preserve"> </w:t>
+      </w:r>
+      <w:r>
+        <w:t>et</w:t>
+      </w:r>
+      <w:r>
+        <w:rPr>
+          <w:rFonts w:ascii="Consolas" w:hAnsi="Consolas"/>
+        </w:rPr>
+        <w:t xml:space="preserve"> ‘Type’.</w:t>
+      </w:r>
+      <w:r>
+        <w:t xml:space="preserve"> Cette methode consiste à créer une nouvelle colonne pour chaque categorie.</w:t>
+      </w:r>
+    </w:p>
     <w:p>
       <w:pPr>
         <w:pStyle w:val="Paragraphedeliste"/>
@@ -2156,278 +1985,13 @@
         </w:numPr>
       </w:pPr>
       <w:r>
-        <w:t>Nettoyage des données:</w:t>
-      </w:r>
-    </w:p>
-    <w:p>
-      <w:r>
-        <w:t>Cette étape consiste à la suppression des valeurs aberrantes, au traitement des valeurs manquantes et les corrections des  erreurs</w:t>
-      </w:r>
-    </w:p>
-    <w:p>
-      <w:r>
-        <w:t xml:space="preserve">Dans ce </w:t>
-      </w:r>
-      <w:proofErr w:type="spellStart"/>
-      <w:r>
-        <w:t>dataset</w:t>
-      </w:r>
-      <w:proofErr w:type="spellEnd"/>
-      <w:r>
-        <w:t>, nous ne sommes pas concernés par le traitement des valeurs aberrantes ou manquantes.</w:t>
-      </w:r>
-    </w:p>
-    <w:p>
-      <w:r>
-        <w:t xml:space="preserve">La correction des erreurs est aussi lié par des incohérences dans des données comme cela a été vu dans la phase d’analyse. </w:t>
-      </w:r>
-    </w:p>
-    <w:p>
-      <w:r>
-        <w:t xml:space="preserve">Le jeu de donnée </w:t>
-      </w:r>
-      <w:r>
-        <w:t>possède</w:t>
-      </w:r>
-      <w:r>
-        <w:t xml:space="preserve"> ici deux cibles. La </w:t>
-      </w:r>
-      <w:proofErr w:type="spellStart"/>
-      <w:r>
-        <w:t>premiere</w:t>
-      </w:r>
-      <w:proofErr w:type="spellEnd"/>
-      <w:r>
-        <w:t xml:space="preserve"> cible nous indique si il y a un </w:t>
-      </w:r>
-      <w:proofErr w:type="spellStart"/>
-      <w:r>
-        <w:t>defaut</w:t>
-      </w:r>
-      <w:proofErr w:type="spellEnd"/>
-      <w:r>
-        <w:t xml:space="preserve"> (</w:t>
-      </w:r>
-      <w:proofErr w:type="spellStart"/>
-      <w:r>
-        <w:t>True</w:t>
-      </w:r>
-      <w:proofErr w:type="spellEnd"/>
-      <w:r>
-        <w:t xml:space="preserve">/False) et la seconde indique le type de </w:t>
-      </w:r>
-      <w:proofErr w:type="spellStart"/>
-      <w:r>
-        <w:t>defaut</w:t>
-      </w:r>
-      <w:proofErr w:type="spellEnd"/>
-      <w:r>
-        <w:t xml:space="preserve"> par une variable </w:t>
-      </w:r>
-      <w:r>
-        <w:t>catégorielle</w:t>
-      </w:r>
-      <w:r>
-        <w:t xml:space="preserve">. Etant donné que nous avons </w:t>
-      </w:r>
-      <w:r>
-        <w:t>nettoyer</w:t>
-      </w:r>
-      <w:r>
-        <w:t xml:space="preserve"> les </w:t>
-      </w:r>
-      <w:r>
-        <w:t>incohérences</w:t>
-      </w:r>
-      <w:r>
-        <w:t xml:space="preserve"> entre la </w:t>
-      </w:r>
-      <w:r>
-        <w:t>présence</w:t>
-      </w:r>
-      <w:r>
-        <w:t xml:space="preserve"> de </w:t>
-      </w:r>
-      <w:r>
-        <w:t>défaut</w:t>
-      </w:r>
-      <w:r>
-        <w:t xml:space="preserve"> et le type </w:t>
-      </w:r>
-      <w:r>
-        <w:t>défaut</w:t>
-      </w:r>
-      <w:r>
-        <w:t xml:space="preserve">, nous pouvons utiliser </w:t>
-      </w:r>
-      <w:r>
-        <w:t xml:space="preserve">uniquement la variable </w:t>
-      </w:r>
-      <w:r>
-        <w:t>‘</w:t>
-      </w:r>
-      <w:proofErr w:type="spellStart"/>
-      <w:r>
-        <w:rPr>
-          <w:rFonts w:ascii="Consolas" w:hAnsi="Consolas"/>
-        </w:rPr>
-        <w:t>failure</w:t>
-      </w:r>
-      <w:proofErr w:type="spellEnd"/>
-      <w:r>
-        <w:rPr>
-          <w:rFonts w:ascii="Consolas" w:hAnsi="Consolas"/>
-        </w:rPr>
-        <w:t xml:space="preserve"> type’</w:t>
-      </w:r>
-      <w:r>
-        <w:t xml:space="preserve"> </w:t>
-      </w:r>
-    </w:p>
-    <w:p>
-      <w:pPr>
-        <w:pStyle w:val="Paragraphedeliste"/>
-        <w:numPr>
-          <w:ilvl w:val="0"/>
-          <w:numId w:val="5"/>
-        </w:numPr>
-      </w:pPr>
-      <w:r>
-        <w:t xml:space="preserve">Normalisation des </w:t>
-      </w:r>
-      <w:r>
-        <w:t xml:space="preserve">variables </w:t>
-      </w:r>
-      <w:proofErr w:type="spellStart"/>
-      <w:r>
-        <w:t>numeriques</w:t>
-      </w:r>
-      <w:proofErr w:type="spellEnd"/>
-      <w:r>
-        <w:t>:</w:t>
-      </w:r>
-    </w:p>
-    <w:p>
-      <w:r>
-        <w:t>En vue d’une utilisation de ces données pour un réseau de neurones, les données numériques doivent être standardisées (</w:t>
-      </w:r>
-      <w:proofErr w:type="spellStart"/>
-      <w:r>
-        <w:t>c-a-d</w:t>
-      </w:r>
-      <w:proofErr w:type="spellEnd"/>
-      <w:r>
-        <w:t xml:space="preserve"> moyenne de 0 et variance de 1). Cela permet d’améliorer la convergence du réseau de neurones.</w:t>
-      </w:r>
-    </w:p>
-    <w:p>
-      <w:pPr>
-        <w:pStyle w:val="Paragraphedeliste"/>
-        <w:numPr>
-          <w:ilvl w:val="0"/>
-          <w:numId w:val="5"/>
-        </w:numPr>
-      </w:pPr>
-      <w:r>
-        <w:t>Encodage des données catégorielles:</w:t>
-      </w:r>
-    </w:p>
-    <w:p>
-      <w:r>
-        <w:t xml:space="preserve">Pour ce </w:t>
-      </w:r>
-      <w:proofErr w:type="spellStart"/>
-      <w:r>
-        <w:t>dataset</w:t>
-      </w:r>
-      <w:proofErr w:type="spellEnd"/>
-      <w:r>
-        <w:t xml:space="preserve">, il va être utiliser l’encodage </w:t>
-      </w:r>
-      <w:proofErr w:type="spellStart"/>
-      <w:r>
-        <w:t>One-Hot</w:t>
-      </w:r>
-      <w:proofErr w:type="spellEnd"/>
-      <w:r>
-        <w:t xml:space="preserve"> pour les variables  </w:t>
-      </w:r>
-      <w:r>
-        <w:t>‘</w:t>
-      </w:r>
-      <w:proofErr w:type="spellStart"/>
-      <w:r>
-        <w:rPr>
-          <w:rFonts w:ascii="Consolas" w:hAnsi="Consolas"/>
-        </w:rPr>
-        <w:t>failure</w:t>
-      </w:r>
-      <w:proofErr w:type="spellEnd"/>
-      <w:r>
-        <w:rPr>
-          <w:rFonts w:ascii="Consolas" w:hAnsi="Consolas"/>
-        </w:rPr>
-        <w:t xml:space="preserve"> type’</w:t>
-      </w:r>
-      <w:r>
-        <w:rPr>
-          <w:rFonts w:ascii="Consolas" w:hAnsi="Consolas"/>
-        </w:rPr>
-        <w:t xml:space="preserve"> </w:t>
-      </w:r>
-      <w:r>
-        <w:t>et</w:t>
-      </w:r>
-      <w:r>
-        <w:rPr>
-          <w:rFonts w:ascii="Consolas" w:hAnsi="Consolas"/>
-        </w:rPr>
-        <w:t xml:space="preserve"> ‘Type’.</w:t>
-      </w:r>
-      <w:r>
-        <w:t xml:space="preserve"> Cette </w:t>
-      </w:r>
-      <w:proofErr w:type="spellStart"/>
-      <w:r>
-        <w:t>methode</w:t>
-      </w:r>
-      <w:proofErr w:type="spellEnd"/>
-      <w:r>
-        <w:t xml:space="preserve"> consiste à créer une nouvelle colonne pour chaque </w:t>
-      </w:r>
-      <w:proofErr w:type="spellStart"/>
-      <w:r>
-        <w:t>categorie</w:t>
-      </w:r>
-      <w:proofErr w:type="spellEnd"/>
-      <w:r>
-        <w:t>.</w:t>
-      </w:r>
-    </w:p>
-    <w:p>
-      <w:pPr>
-        <w:pStyle w:val="Paragraphedeliste"/>
-        <w:numPr>
-          <w:ilvl w:val="0"/>
-          <w:numId w:val="5"/>
-        </w:numPr>
-      </w:pPr>
-      <w:r>
         <w:t>Augmentation des données:</w:t>
       </w:r>
     </w:p>
     <w:p>
       <w:r>
         <w:lastRenderedPageBreak/>
-        <w:t xml:space="preserve">Comme il a été vu lors de la phase de l’analyse, le jeu de donnée est fortement déséquilibré. Lors de cette phase de </w:t>
-      </w:r>
-      <w:proofErr w:type="spellStart"/>
-      <w:r>
-        <w:t>preprocessing</w:t>
-      </w:r>
-      <w:proofErr w:type="spellEnd"/>
-      <w:r>
-        <w:t xml:space="preserve">, il est possible d’atténuer cette effet en augmentant les données minoritaires ou en diminuant les données majoritaire.  </w:t>
+        <w:t xml:space="preserve">Comme il a été vu lors de la phase de l’analyse, le jeu de donnée est fortement déséquilibré. Lors de cette phase de preprocessing, il est possible d’atténuer cette effet en augmentant les données minoritaires ou en diminuant les données majoritaire.  </w:t>
       </w:r>
     </w:p>
     <w:p/>
@@ -2606,23 +2170,7 @@
         <w:ind w:left="1843"/>
       </w:pPr>
       <w:r>
-        <w:t xml:space="preserve">Fonction d'activation: La fonction d'activation utilisée dans chaque couche (par exemple, </w:t>
-      </w:r>
-      <w:proofErr w:type="spellStart"/>
-      <w:r>
-        <w:t>ReLU</w:t>
-      </w:r>
-      <w:proofErr w:type="spellEnd"/>
-      <w:r>
-        <w:t xml:space="preserve">, </w:t>
-      </w:r>
-      <w:proofErr w:type="spellStart"/>
-      <w:r>
-        <w:t>Sigmoid</w:t>
-      </w:r>
-      <w:proofErr w:type="spellEnd"/>
-      <w:r>
-        <w:t>).</w:t>
+        <w:t>Fonction d'activation: La fonction d'activation utilisée dans chaque couche (par exemple, ReLU, Sigmoid).</w:t>
       </w:r>
     </w:p>
     <w:p>
@@ -2714,15 +2262,7 @@
         <w:ind w:left="1843"/>
       </w:pPr>
       <w:r>
-        <w:t xml:space="preserve">L1/L2 </w:t>
-      </w:r>
-      <w:proofErr w:type="spellStart"/>
-      <w:r>
-        <w:t>regularization</w:t>
-      </w:r>
-      <w:proofErr w:type="spellEnd"/>
-      <w:r>
-        <w:t>: La régularisation L1/L2 permet de réduire le surapprentissage en pénalisant les poids du réseau.</w:t>
+        <w:t>L1/L2 regularization: La régularisation L1/L2 permet de réduire le surapprentissage en pénalisant les poids du réseau.</w:t>
       </w:r>
     </w:p>
     <w:p>
@@ -2757,23 +2297,7 @@
         <w:t xml:space="preserve">Dans la structure </w:t>
       </w:r>
       <w:r>
-        <w:t xml:space="preserve">du réseau, le nombre de neurones sur la couche d’entrée est </w:t>
-      </w:r>
-      <w:proofErr w:type="spellStart"/>
-      <w:r>
-        <w:t>defini</w:t>
-      </w:r>
-      <w:proofErr w:type="spellEnd"/>
-      <w:r>
-        <w:t xml:space="preserve"> par le nombre de variables du jeu de donnée et le nombre de neurones de la couche de sortie est définie par le nombre de modalité de la variable cible. La couche de sortie aura pour fonction d’activation ‘</w:t>
-      </w:r>
-      <w:proofErr w:type="spellStart"/>
-      <w:r>
-        <w:t>softmax</w:t>
-      </w:r>
-      <w:proofErr w:type="spellEnd"/>
-      <w:r>
-        <w:t>’ afin de prédire la probabilité des chaque modalité.</w:t>
+        <w:t>du réseau, le nombre de neurones sur la couche d’entrée est defini par le nombre de variables du jeu de donnée et le nombre de neurones de la couche de sortie est définie par le nombre de modalité de la variable cible. La couche de sortie aura pour fonction d’activation ‘softmax’ afin de prédire la probabilité des chaque modalité.</w:t>
       </w:r>
     </w:p>
     <w:p>
@@ -2781,23 +2305,7 @@
         <w:t xml:space="preserve">Concernant la fonction de </w:t>
       </w:r>
       <w:r>
-        <w:t>perte , il sera utilisé ‘</w:t>
-      </w:r>
-      <w:proofErr w:type="spellStart"/>
-      <w:r>
-        <w:t>Categorical</w:t>
-      </w:r>
-      <w:proofErr w:type="spellEnd"/>
-      <w:r>
-        <w:t xml:space="preserve"> Cross </w:t>
-      </w:r>
-      <w:proofErr w:type="spellStart"/>
-      <w:r>
-        <w:t>Entropy</w:t>
-      </w:r>
-      <w:proofErr w:type="spellEnd"/>
-      <w:r>
-        <w:t>’ car nous sommes dans un problème multi-classe.</w:t>
+        <w:t>perte , il sera utilisé ‘Categorical Cross Entropy’ car nous sommes dans un problème multi-classe.</w:t>
       </w:r>
     </w:p>
     <w:p>
@@ -2838,15 +2346,7 @@
         </w:numPr>
       </w:pPr>
       <w:r>
-        <w:t>Diminution des données (</w:t>
-      </w:r>
-      <w:proofErr w:type="spellStart"/>
-      <w:r>
-        <w:t>under</w:t>
-      </w:r>
-      <w:proofErr w:type="spellEnd"/>
-      <w:r>
-        <w:t xml:space="preserve"> sampling): Cette technique consiste à supprimer les données de la classe </w:t>
+        <w:t xml:space="preserve">Diminution des données (under sampling): Cette technique consiste à supprimer les données de la classe </w:t>
       </w:r>
       <w:r>
         <w:t>majoritaire.</w:t>
@@ -2861,15 +2361,7 @@
         </w:numPr>
       </w:pPr>
       <w:r>
-        <w:t>Pondérer l’importance des différentes classes : le paramètre ‘</w:t>
-      </w:r>
-      <w:proofErr w:type="spellStart"/>
-      <w:r>
-        <w:t>class_weight</w:t>
-      </w:r>
-      <w:proofErr w:type="spellEnd"/>
-      <w:r>
-        <w:t xml:space="preserve">’ de la méthode ‘fit’ offre cette possibilité. </w:t>
+        <w:t xml:space="preserve">Pondérer l’importance des différentes classes : le paramètre ‘class_weight’ de la méthode ‘fit’ offre cette possibilité. </w:t>
       </w:r>
     </w:p>
     <w:p>
@@ -2890,7 +2382,6 @@
           <w:numId w:val="13"/>
         </w:numPr>
       </w:pPr>
-      <w:proofErr w:type="spellStart"/>
       <w:r>
         <w:rPr>
           <w:b/>
@@ -2898,20 +2389,11 @@
         </w:rPr>
         <w:t>Categorical_accuracy</w:t>
       </w:r>
-      <w:proofErr w:type="spellEnd"/>
       <w:r>
         <w:t xml:space="preserve"> : </w:t>
       </w:r>
       <w:r>
-        <w:t>L'</w:t>
-      </w:r>
-      <w:proofErr w:type="spellStart"/>
-      <w:r>
-        <w:t>accuracy</w:t>
-      </w:r>
-      <w:proofErr w:type="spellEnd"/>
-      <w:r>
-        <w:t xml:space="preserve"> catégorielle calcule le pourcentage de prédictions correctes parmi toutes les prédictions effectuées par le modèle.</w:t>
+        <w:t>L'accuracy catégorielle calcule le pourcentage de prédictions correctes parmi toutes les prédictions effectuées par le modèle.</w:t>
       </w:r>
     </w:p>
     <w:p>
@@ -2940,23 +2422,7 @@
         <w:t xml:space="preserve">: </w:t>
       </w:r>
       <w:r>
-        <w:t>L'AUC représente la aire sous la courbe ROC (</w:t>
-      </w:r>
-      <w:proofErr w:type="spellStart"/>
-      <w:r>
-        <w:t>Receiver</w:t>
-      </w:r>
-      <w:proofErr w:type="spellEnd"/>
-      <w:r>
-        <w:t xml:space="preserve"> Operating </w:t>
-      </w:r>
-      <w:proofErr w:type="spellStart"/>
-      <w:r>
-        <w:t>Characteristic</w:t>
-      </w:r>
-      <w:proofErr w:type="spellEnd"/>
-      <w:r>
-        <w:t>). La courbe ROC représente le taux de vrais positifs (TPR) en fonction du taux de faux positifs (FPR) à différents seuils de prédiction.</w:t>
+        <w:t>L'AUC représente la aire sous la courbe ROC (Receiver Operating Characteristic). La courbe ROC représente le taux de vrais positifs (TPR) en fonction du taux de faux positifs (FPR) à différents seuils de prédiction.</w:t>
       </w:r>
     </w:p>
     <w:p>
@@ -3003,11 +2469,9 @@
           <w:numId w:val="13"/>
         </w:numPr>
       </w:pPr>
-      <w:proofErr w:type="spellStart"/>
       <w:r>
         <w:t>Precision</w:t>
       </w:r>
-      <w:proofErr w:type="spellEnd"/>
       <w:r>
         <w:t xml:space="preserve"> : </w:t>
       </w:r>
@@ -3023,11 +2487,9 @@
           <w:numId w:val="13"/>
         </w:numPr>
       </w:pPr>
-      <w:proofErr w:type="spellStart"/>
       <w:r>
         <w:t>Recall</w:t>
       </w:r>
-      <w:proofErr w:type="spellEnd"/>
       <w:r>
         <w:t xml:space="preserve"> : </w:t>
       </w:r>
@@ -3067,6 +2529,9 @@
         <w:t xml:space="preserve"> </w:t>
       </w:r>
       <w:r>
+        <w:rPr>
+          <w:noProof/>
+        </w:rPr>
         <w:drawing>
           <wp:inline distT="0" distB="0" distL="0" distR="0" wp14:anchorId="09311174" wp14:editId="6EEDE876">
             <wp:extent cx="5760720" cy="1515745"/>
@@ -3107,19 +2572,14 @@
     <w:p/>
     <w:p>
       <w:r>
-        <w:t xml:space="preserve">On trouvera </w:t>
-      </w:r>
-      <w:proofErr w:type="spellStart"/>
-      <w:r>
-        <w:t>ci-apres</w:t>
-      </w:r>
-      <w:proofErr w:type="spellEnd"/>
-      <w:r>
-        <w:t xml:space="preserve"> la matrice de confusion :</w:t>
-      </w:r>
-    </w:p>
-    <w:p>
-      <w:r>
+        <w:t>On trouvera ci-apres la matrice de confusion :</w:t>
+      </w:r>
+    </w:p>
+    <w:p>
+      <w:r>
+        <w:rPr>
+          <w:noProof/>
+        </w:rPr>
         <w:drawing>
           <wp:inline distT="0" distB="0" distL="0" distR="0" wp14:anchorId="00F42236" wp14:editId="48BC37A6">
             <wp:extent cx="5760720" cy="4984115"/>
@@ -3190,13 +2650,62 @@
     </w:p>
     <w:p>
       <w:r>
+        <w:t>Un autre terme est aussi associé à l’explicabilité : l’</w:t>
+      </w:r>
+      <w:r>
+        <w:t>interprétabilité</w:t>
+      </w:r>
+      <w:r>
+        <w:t>.</w:t>
+      </w:r>
+    </w:p>
+    <w:p>
+      <w:r>
+        <w:t xml:space="preserve">L’explicabilité se veut à montrer le </w:t>
+      </w:r>
+      <w:r>
+        <w:t>détail</w:t>
+      </w:r>
+      <w:r>
+        <w:t xml:space="preserve"> d’une </w:t>
+      </w:r>
+      <w:r>
+        <w:t>décision</w:t>
+      </w:r>
+      <w:r>
+        <w:t xml:space="preserve"> (locale). L’</w:t>
+      </w:r>
+      <w:r>
+        <w:t>interprétabilité</w:t>
+      </w:r>
+      <w:r>
+        <w:t xml:space="preserve"> se veut </w:t>
+      </w:r>
+      <w:r>
+        <w:t xml:space="preserve">à aider connaitre les variables qui vont influencer le plus les </w:t>
+      </w:r>
+      <w:r>
+        <w:t>décisions</w:t>
+      </w:r>
+      <w:r>
+        <w:t xml:space="preserve"> (globale).</w:t>
+      </w:r>
+    </w:p>
+    <w:p>
+      <w:r>
         <w:t>L’</w:t>
       </w:r>
       <w:r>
         <w:t>explica</w:t>
       </w:r>
       <w:r>
-        <w:t>bilité est nécessaire pour plusieurs raisons :</w:t>
+        <w:t xml:space="preserve">bilité est </w:t>
+      </w:r>
+      <w:r>
+        <w:t xml:space="preserve">de plus en plus </w:t>
+      </w:r>
+      <w:r>
+        <w:t>nécessaire pour plusieurs raisons :</w:t>
       </w:r>
     </w:p>
     <w:p>
@@ -3208,7 +2717,14 @@
         </w:numPr>
       </w:pPr>
       <w:r>
-        <w:t xml:space="preserve">Métiers : pour une meilleure </w:t>
+        <w:rPr>
+          <w:b/>
+          <w:bCs/>
+        </w:rPr>
+        <w:t>Métiers</w:t>
+      </w:r>
+      <w:r>
+        <w:t xml:space="preserve"> : pour une meilleure </w:t>
       </w:r>
       <w:r>
         <w:t xml:space="preserve"> </w:t>
@@ -3229,11 +2745,17 @@
         <w:t>médical</w:t>
       </w:r>
       <w:r>
+        <w:t>, bancaire</w:t>
+      </w:r>
+      <w:r>
         <w:t xml:space="preserve"> par exemple), il n’est pas concevable de ne pas donner la motivation de la </w:t>
       </w:r>
       <w:r>
         <w:t>décision</w:t>
       </w:r>
+      <w:r>
+        <w:t xml:space="preserve"> proposé par le modèle.</w:t>
+      </w:r>
     </w:p>
     <w:p>
       <w:pPr>
@@ -3244,8 +2766,15 @@
         </w:numPr>
       </w:pPr>
       <w:r>
+        <w:rPr>
+          <w:b/>
+          <w:bCs/>
+        </w:rPr>
         <w:t>Scientifique</w:t>
       </w:r>
+      <w:r>
+        <w:t> : Le DataScientist ou le machine Learning ingénieur pourra mieux comprendre et améliorer le modèle.</w:t>
+      </w:r>
     </w:p>
     <w:p>
       <w:pPr>
@@ -3255,12 +2784,35 @@
           <w:numId w:val="5"/>
         </w:numPr>
       </w:pPr>
-      <w:proofErr w:type="spellStart"/>
-      <w:r>
-        <w:t>ethique</w:t>
-      </w:r>
-      <w:proofErr w:type="spellEnd"/>
-    </w:p>
+      <w:r>
+        <w:rPr>
+          <w:b/>
+          <w:bCs/>
+        </w:rPr>
+        <w:t>Règlementaire</w:t>
+      </w:r>
+      <w:r>
+        <w:t> : Dans certain domaine d’application, un modèle doit être explicable afin de se conformer à la règlementation (RGPD…)</w:t>
+      </w:r>
+    </w:p>
+    <w:p>
+      <w:r>
+        <w:t>Les deux librairies les plus connues sont LIME</w:t>
+      </w:r>
+      <w:r>
+        <w:t>(Local Interpretable Model-agnostic Explainable)</w:t>
+      </w:r>
+      <w:r>
+        <w:t xml:space="preserve"> et SHAP</w:t>
+      </w:r>
+      <w:r>
+        <w:t xml:space="preserve">(Shapley value) </w:t>
+      </w:r>
+      <w:r>
+        <w:t xml:space="preserve">. </w:t>
+      </w:r>
+    </w:p>
+    <w:p/>
     <w:sectPr>
       <w:pgSz w:w="11906" w:h="16838"/>
       <w:pgMar w:top="1417" w:right="1417" w:bottom="1417" w:left="1417" w:header="708" w:footer="708" w:gutter="0"/>

</xml_diff>